<commit_message>
Subo Sprint3 y principio del 4.
</commit_message>
<xml_diff>
--- a/Sprints/Sprint3/Sprint3.docx
+++ b/Sprints/Sprint3/Sprint3.docx
@@ -2,6 +2,35 @@
 <file path=word/document.xml><?xml version="1.0" encoding="utf-8"?>
 <w:document xmlns:ve="http://schemas.openxmlformats.org/markup-compatibility/2006" xmlns:o="urn:schemas-microsoft-com:office:office" xmlns:r="http://schemas.openxmlformats.org/officeDocument/2006/relationships" xmlns:m="http://schemas.openxmlformats.org/officeDocument/2006/math" xmlns:v="urn:schemas-microsoft-com:vml" xmlns:wp="http://schemas.openxmlformats.org/drawingml/2006/wordprocessingDrawing" xmlns:w10="urn:schemas-microsoft-com:office:word" xmlns:w="http://schemas.openxmlformats.org/wordprocessingml/2006/main" xmlns:wne="http://schemas.microsoft.com/office/word/2006/wordml">
   <w:body>
+    <w:p>
+      <w:pPr>
+        <w:rPr>
+          <w:b/>
+          <w:sz w:val="40"/>
+          <w:szCs w:val="40"/>
+          <w:u w:val="single"/>
+        </w:rPr>
+      </w:pPr>
+      <w:r>
+        <w:rPr>
+          <w:b/>
+          <w:sz w:val="40"/>
+          <w:szCs w:val="40"/>
+          <w:u w:val="single"/>
+        </w:rPr>
+        <w:t>Calendario Sprint 3</w:t>
+      </w:r>
+    </w:p>
+    <w:p>
+      <w:pPr>
+        <w:rPr>
+          <w:b/>
+          <w:sz w:val="40"/>
+          <w:szCs w:val="40"/>
+          <w:u w:val="single"/>
+        </w:rPr>
+      </w:pPr>
+    </w:p>
     <w:tbl>
       <w:tblPr>
         <w:tblW w:w="0" w:type="auto"/>
@@ -120,7 +149,7 @@
                 <w:sz w:val="20"/>
                 <w:szCs w:val="20"/>
               </w:rPr>
-              <w:t>15</w:t>
+              <w:t>7</w:t>
             </w:r>
           </w:p>
         </w:tc>
@@ -170,7 +199,39 @@
                 <w:sz w:val="20"/>
                 <w:szCs w:val="20"/>
               </w:rPr>
-              <w:t>12/12/2015</w:t>
+              <w:t>7</w:t>
+            </w:r>
+            <w:r>
+              <w:rPr>
+                <w:rFonts w:eastAsia="Times New Roman"/>
+                <w:sz w:val="20"/>
+                <w:szCs w:val="20"/>
+              </w:rPr>
+              <w:t>/</w:t>
+            </w:r>
+            <w:r>
+              <w:rPr>
+                <w:rFonts w:eastAsia="Times New Roman"/>
+                <w:sz w:val="20"/>
+                <w:szCs w:val="20"/>
+              </w:rPr>
+              <w:t>01</w:t>
+            </w:r>
+            <w:r>
+              <w:rPr>
+                <w:rFonts w:eastAsia="Times New Roman"/>
+                <w:sz w:val="20"/>
+                <w:szCs w:val="20"/>
+              </w:rPr>
+              <w:t>/201</w:t>
+            </w:r>
+            <w:r>
+              <w:rPr>
+                <w:rFonts w:eastAsia="Times New Roman"/>
+                <w:sz w:val="20"/>
+                <w:szCs w:val="20"/>
+              </w:rPr>
+              <w:t>6</w:t>
             </w:r>
           </w:p>
         </w:tc>
@@ -217,8 +278,18 @@
                 <w:sz w:val="20"/>
                 <w:szCs w:val="20"/>
               </w:rPr>
-              <w:t>Investigación lector QR</w:t>
-            </w:r>
+              <w:t xml:space="preserve">Realizar </w:t>
+            </w:r>
+            <w:proofErr w:type="spellStart"/>
+            <w:r>
+              <w:rPr>
+                <w:rFonts w:eastAsia="Times New Roman"/>
+                <w:sz w:val="20"/>
+                <w:szCs w:val="20"/>
+              </w:rPr>
+              <w:t>tests</w:t>
+            </w:r>
+            <w:proofErr w:type="spellEnd"/>
           </w:p>
         </w:tc>
         <w:tc>
@@ -236,6 +307,14 @@
                 <w:szCs w:val="20"/>
               </w:rPr>
             </w:pPr>
+            <w:r>
+              <w:rPr>
+                <w:rFonts w:eastAsia="Times New Roman"/>
+                <w:sz w:val="20"/>
+                <w:szCs w:val="20"/>
+              </w:rPr>
+              <w:t xml:space="preserve">Realizar los </w:t>
+            </w:r>
             <w:proofErr w:type="spellStart"/>
             <w:r>
               <w:rPr>
@@ -243,7 +322,7 @@
                 <w:sz w:val="20"/>
                 <w:szCs w:val="20"/>
               </w:rPr>
-              <w:t>Leeriamos</w:t>
+              <w:t>tests</w:t>
             </w:r>
             <w:proofErr w:type="spellEnd"/>
             <w:r>
@@ -252,7 +331,7 @@
                 <w:sz w:val="20"/>
                 <w:szCs w:val="20"/>
               </w:rPr>
-              <w:t xml:space="preserve"> el código del lector de </w:t>
+              <w:t xml:space="preserve"> respectivos a la aplicación C# y </w:t>
             </w:r>
             <w:proofErr w:type="spellStart"/>
             <w:r>
@@ -261,17 +340,9 @@
                 <w:sz w:val="20"/>
                 <w:szCs w:val="20"/>
               </w:rPr>
-              <w:t>google</w:t>
+              <w:t>android</w:t>
             </w:r>
             <w:proofErr w:type="spellEnd"/>
-            <w:r>
-              <w:rPr>
-                <w:rFonts w:eastAsia="Times New Roman"/>
-                <w:sz w:val="20"/>
-                <w:szCs w:val="20"/>
-              </w:rPr>
-              <w:t xml:space="preserve"> para poder informarnos bien e implementarlo en nuestra aplicación</w:t>
-            </w:r>
           </w:p>
         </w:tc>
         <w:tc>
@@ -295,7 +366,7 @@
                 <w:sz w:val="20"/>
                 <w:szCs w:val="20"/>
               </w:rPr>
-              <w:t>20</w:t>
+              <w:t>5</w:t>
             </w:r>
           </w:p>
         </w:tc>
@@ -345,7 +416,7 @@
                 <w:sz w:val="20"/>
                 <w:szCs w:val="20"/>
               </w:rPr>
-              <w:t>21/11/2015</w:t>
+              <w:t>7/01/2016</w:t>
             </w:r>
           </w:p>
         </w:tc>
@@ -364,6 +435,203 @@
                 <w:szCs w:val="20"/>
               </w:rPr>
             </w:pPr>
+          </w:p>
+        </w:tc>
+      </w:tr>
+      <w:tr>
+        <w:trPr>
+          <w:jc w:val="center"/>
+        </w:trPr>
+        <w:tc>
+          <w:tcPr>
+            <w:tcW w:w="1594" w:type="dxa"/>
+            <w:shd w:val="clear" w:color="auto" w:fill="auto"/>
+            <w:vAlign w:val="center"/>
+          </w:tcPr>
+          <w:p>
+            <w:pPr>
+              <w:jc w:val="center"/>
+              <w:rPr>
+                <w:rFonts w:eastAsia="Times New Roman"/>
+                <w:sz w:val="20"/>
+                <w:szCs w:val="20"/>
+              </w:rPr>
+            </w:pPr>
+            <w:r>
+              <w:rPr>
+                <w:rFonts w:eastAsia="Times New Roman"/>
+                <w:sz w:val="20"/>
+                <w:szCs w:val="20"/>
+              </w:rPr>
+              <w:t>Investigación lector QR</w:t>
+            </w:r>
+          </w:p>
+        </w:tc>
+        <w:tc>
+          <w:tcPr>
+            <w:tcW w:w="1417" w:type="dxa"/>
+            <w:shd w:val="clear" w:color="auto" w:fill="auto"/>
+            <w:vAlign w:val="center"/>
+          </w:tcPr>
+          <w:p>
+            <w:pPr>
+              <w:jc w:val="center"/>
+              <w:rPr>
+                <w:rFonts w:eastAsia="Times New Roman"/>
+                <w:sz w:val="20"/>
+                <w:szCs w:val="20"/>
+              </w:rPr>
+            </w:pPr>
+            <w:r>
+              <w:rPr>
+                <w:rFonts w:eastAsia="Times New Roman"/>
+                <w:sz w:val="20"/>
+                <w:szCs w:val="20"/>
+              </w:rPr>
+              <w:t>Leeríamos</w:t>
+            </w:r>
+            <w:r>
+              <w:rPr>
+                <w:rFonts w:eastAsia="Times New Roman"/>
+                <w:sz w:val="20"/>
+                <w:szCs w:val="20"/>
+              </w:rPr>
+              <w:t xml:space="preserve"> el código del lector de </w:t>
+            </w:r>
+            <w:proofErr w:type="spellStart"/>
+            <w:r>
+              <w:rPr>
+                <w:rFonts w:eastAsia="Times New Roman"/>
+                <w:sz w:val="20"/>
+                <w:szCs w:val="20"/>
+              </w:rPr>
+              <w:t>google</w:t>
+            </w:r>
+            <w:proofErr w:type="spellEnd"/>
+            <w:r>
+              <w:rPr>
+                <w:rFonts w:eastAsia="Times New Roman"/>
+                <w:sz w:val="20"/>
+                <w:szCs w:val="20"/>
+              </w:rPr>
+              <w:t xml:space="preserve"> para poder informarnos bien e implementarlo en nuestra aplicación</w:t>
+            </w:r>
+          </w:p>
+        </w:tc>
+        <w:tc>
+          <w:tcPr>
+            <w:tcW w:w="1134" w:type="dxa"/>
+            <w:shd w:val="clear" w:color="auto" w:fill="auto"/>
+            <w:vAlign w:val="center"/>
+          </w:tcPr>
+          <w:p>
+            <w:pPr>
+              <w:jc w:val="center"/>
+              <w:rPr>
+                <w:rFonts w:eastAsia="Times New Roman"/>
+                <w:sz w:val="20"/>
+                <w:szCs w:val="20"/>
+              </w:rPr>
+            </w:pPr>
+            <w:r>
+              <w:rPr>
+                <w:rFonts w:eastAsia="Times New Roman"/>
+                <w:sz w:val="20"/>
+                <w:szCs w:val="20"/>
+              </w:rPr>
+              <w:t>5</w:t>
+            </w:r>
+          </w:p>
+        </w:tc>
+        <w:tc>
+          <w:tcPr>
+            <w:tcW w:w="957" w:type="dxa"/>
+            <w:shd w:val="clear" w:color="auto" w:fill="auto"/>
+            <w:vAlign w:val="center"/>
+          </w:tcPr>
+          <w:p>
+            <w:pPr>
+              <w:jc w:val="center"/>
+              <w:rPr>
+                <w:rFonts w:eastAsia="Times New Roman"/>
+                <w:sz w:val="20"/>
+                <w:szCs w:val="20"/>
+              </w:rPr>
+            </w:pPr>
+            <w:r>
+              <w:rPr>
+                <w:rFonts w:eastAsia="Times New Roman"/>
+                <w:sz w:val="20"/>
+                <w:szCs w:val="20"/>
+              </w:rPr>
+              <w:t>Sin realizar</w:t>
+            </w:r>
+          </w:p>
+        </w:tc>
+        <w:tc>
+          <w:tcPr>
+            <w:tcW w:w="1353" w:type="dxa"/>
+            <w:shd w:val="clear" w:color="auto" w:fill="auto"/>
+            <w:vAlign w:val="center"/>
+          </w:tcPr>
+          <w:p>
+            <w:pPr>
+              <w:jc w:val="center"/>
+              <w:rPr>
+                <w:rFonts w:eastAsia="Times New Roman"/>
+                <w:sz w:val="20"/>
+                <w:szCs w:val="20"/>
+              </w:rPr>
+            </w:pPr>
+            <w:r>
+              <w:rPr>
+                <w:rFonts w:eastAsia="Times New Roman"/>
+                <w:sz w:val="20"/>
+                <w:szCs w:val="20"/>
+              </w:rPr>
+              <w:t>8</w:t>
+            </w:r>
+            <w:r>
+              <w:rPr>
+                <w:rFonts w:eastAsia="Times New Roman"/>
+                <w:sz w:val="20"/>
+                <w:szCs w:val="20"/>
+              </w:rPr>
+              <w:t>/02</w:t>
+            </w:r>
+            <w:r>
+              <w:rPr>
+                <w:rFonts w:eastAsia="Times New Roman"/>
+                <w:sz w:val="20"/>
+                <w:szCs w:val="20"/>
+              </w:rPr>
+              <w:t>/201</w:t>
+            </w:r>
+            <w:r>
+              <w:rPr>
+                <w:rFonts w:eastAsia="Times New Roman"/>
+                <w:sz w:val="20"/>
+                <w:szCs w:val="20"/>
+              </w:rPr>
+              <w:t>6</w:t>
+            </w:r>
+          </w:p>
+        </w:tc>
+        <w:tc>
+          <w:tcPr>
+            <w:tcW w:w="1317" w:type="dxa"/>
+            <w:shd w:val="clear" w:color="auto" w:fill="auto"/>
+            <w:vAlign w:val="center"/>
+          </w:tcPr>
+          <w:p>
+            <w:pPr>
+              <w:jc w:val="center"/>
+              <w:rPr>
+                <w:rFonts w:eastAsia="Times New Roman"/>
+                <w:sz w:val="20"/>
+                <w:szCs w:val="20"/>
+              </w:rPr>
+            </w:pPr>
             <w:r>
               <w:rPr>
                 <w:rFonts w:eastAsia="Times New Roman"/>
@@ -377,6 +645,1682 @@
       </w:tr>
     </w:tbl>
     <w:p/>
+    <w:p>
+      <w:proofErr w:type="spellStart"/>
+      <w:r>
+        <w:t>Issues</w:t>
+      </w:r>
+      <w:proofErr w:type="spellEnd"/>
+      <w:r>
+        <w:t xml:space="preserve"> sprint3:</w:t>
+      </w:r>
+    </w:p>
+    <w:p/>
+    <w:p>
+      <w:r>
+        <w:t>Hitos Sprint3:</w:t>
+      </w:r>
+    </w:p>
+    <w:p>
+      <w:r>
+        <w:br w:type="page"/>
+      </w:r>
+    </w:p>
+    <w:p>
+      <w:pPr>
+        <w:rPr>
+          <w:b/>
+          <w:sz w:val="40"/>
+          <w:szCs w:val="40"/>
+          <w:u w:val="single"/>
+        </w:rPr>
+      </w:pPr>
+      <w:r>
+        <w:rPr>
+          <w:b/>
+          <w:sz w:val="40"/>
+          <w:szCs w:val="40"/>
+          <w:u w:val="single"/>
+        </w:rPr>
+        <w:lastRenderedPageBreak/>
+        <w:t>Funcionalidades balanza de bobina</w:t>
+      </w:r>
+    </w:p>
+    <w:p>
+      <w:pPr>
+        <w:jc w:val="center"/>
+        <w:rPr>
+          <w:b/>
+          <w:sz w:val="40"/>
+          <w:szCs w:val="40"/>
+          <w:u w:val="single"/>
+        </w:rPr>
+      </w:pPr>
+      <w:r>
+        <w:rPr>
+          <w:noProof/>
+          <w:lang w:eastAsia="es-AR"/>
+        </w:rPr>
+        <w:drawing>
+          <wp:inline distT="0" distB="0" distL="0" distR="0">
+            <wp:extent cx="2037461" cy="1558455"/>
+            <wp:effectExtent l="19050" t="0" r="889" b="0"/>
+            <wp:docPr id="9" name="7 Imagen" descr="Sin título.png"/>
+            <wp:cNvGraphicFramePr>
+              <a:graphicFrameLocks xmlns:a="http://schemas.openxmlformats.org/drawingml/2006/main" noChangeAspect="1"/>
+            </wp:cNvGraphicFramePr>
+            <a:graphic xmlns:a="http://schemas.openxmlformats.org/drawingml/2006/main">
+              <a:graphicData uri="http://schemas.openxmlformats.org/drawingml/2006/picture">
+                <pic:pic xmlns:pic="http://schemas.openxmlformats.org/drawingml/2006/picture">
+                  <pic:nvPicPr>
+                    <pic:cNvPr id="0" name="Sin título.png"/>
+                    <pic:cNvPicPr/>
+                  </pic:nvPicPr>
+                  <pic:blipFill>
+                    <a:blip r:embed="rId4" cstate="print"/>
+                    <a:stretch>
+                      <a:fillRect/>
+                    </a:stretch>
+                  </pic:blipFill>
+                  <pic:spPr>
+                    <a:xfrm>
+                      <a:off x="0" y="0"/>
+                      <a:ext cx="2038898" cy="1559555"/>
+                    </a:xfrm>
+                    <a:prstGeom prst="rect">
+                      <a:avLst/>
+                    </a:prstGeom>
+                  </pic:spPr>
+                </pic:pic>
+              </a:graphicData>
+            </a:graphic>
+          </wp:inline>
+        </w:drawing>
+      </w:r>
+    </w:p>
+    <w:p>
+      <w:r>
+        <w:t>La balanza provista por el cliente, es una balanza electrónica con la capacidad de pesar bobinas de papel de hasta 1000kg. El modelo de la misma es UMC 555 GEA y fue vendida por CAIR SRL.</w:t>
+      </w:r>
+    </w:p>
+    <w:p>
+      <w:r>
+        <w:t>Una vez estudiado la hoja de datos del modelo de la balanza, se visito al fabricante de dicha balanza, para confirmar las configuraciones apropiadas.</w:t>
+      </w:r>
+    </w:p>
+    <w:p>
+      <w:r>
+        <w:rPr>
+          <w:noProof/>
+        </w:rPr>
+        <w:pict>
+          <v:shapetype id="_x0000_t202" coordsize="21600,21600" o:spt="202" path="m,l,21600r21600,l21600,xe">
+            <v:stroke joinstyle="miter"/>
+            <v:path gradientshapeok="t" o:connecttype="rect"/>
+          </v:shapetype>
+          <v:shape id="_x0000_s1026" type="#_x0000_t202" style="position:absolute;margin-left:1.55pt;margin-top:280.4pt;width:296.65pt;height:.05pt;z-index:251660288" stroked="f">
+            <v:textbox style="mso-fit-shape-to-text:t" inset="0,0,0,0">
+              <w:txbxContent>
+                <w:p>
+                  <w:pPr>
+                    <w:pStyle w:val="Epgrafe"/>
+                    <w:jc w:val="center"/>
+                  </w:pPr>
+                  <w:r>
+                    <w:t xml:space="preserve">Ilustración </w:t>
+                  </w:r>
+                  <w:fldSimple w:instr=" SEQ Ilustración \* ARABIC ">
+                    <w:r>
+                      <w:rPr>
+                        <w:noProof/>
+                      </w:rPr>
+                      <w:t>1</w:t>
+                    </w:r>
+                  </w:fldSimple>
+                </w:p>
+              </w:txbxContent>
+            </v:textbox>
+            <w10:wrap type="square"/>
+          </v:shape>
+        </w:pict>
+      </w:r>
+      <w:r>
+        <w:drawing>
+          <wp:anchor distT="0" distB="0" distL="114300" distR="114300" simplePos="0" relativeHeight="251658240" behindDoc="0" locked="0" layoutInCell="1" allowOverlap="1">
+            <wp:simplePos x="0" y="0"/>
+            <wp:positionH relativeFrom="column">
+              <wp:posOffset>20292</wp:posOffset>
+            </wp:positionH>
+            <wp:positionV relativeFrom="paragraph">
+              <wp:posOffset>-2954</wp:posOffset>
+            </wp:positionV>
+            <wp:extent cx="3768008" cy="3506525"/>
+            <wp:effectExtent l="19050" t="0" r="3892" b="0"/>
+            <wp:wrapSquare wrapText="bothSides"/>
+            <wp:docPr id="7" name="5 Imagen" descr="IMG_0533.JPG"/>
+            <wp:cNvGraphicFramePr>
+              <a:graphicFrameLocks xmlns:a="http://schemas.openxmlformats.org/drawingml/2006/main" noChangeAspect="1"/>
+            </wp:cNvGraphicFramePr>
+            <a:graphic xmlns:a="http://schemas.openxmlformats.org/drawingml/2006/main">
+              <a:graphicData uri="http://schemas.openxmlformats.org/drawingml/2006/picture">
+                <pic:pic xmlns:pic="http://schemas.openxmlformats.org/drawingml/2006/picture">
+                  <pic:nvPicPr>
+                    <pic:cNvPr id="0" name="IMG_0533.JPG"/>
+                    <pic:cNvPicPr/>
+                  </pic:nvPicPr>
+                  <pic:blipFill>
+                    <a:blip r:embed="rId5" cstate="print"/>
+                    <a:stretch>
+                      <a:fillRect/>
+                    </a:stretch>
+                  </pic:blipFill>
+                  <pic:spPr>
+                    <a:xfrm>
+                      <a:off x="0" y="0"/>
+                      <a:ext cx="3768008" cy="3506525"/>
+                    </a:xfrm>
+                    <a:prstGeom prst="rect">
+                      <a:avLst/>
+                    </a:prstGeom>
+                  </pic:spPr>
+                </pic:pic>
+              </a:graphicData>
+            </a:graphic>
+          </wp:anchor>
+        </w:drawing>
+      </w:r>
+      <w:r>
+        <w:t>En la Ilustracion1 podemos observar la hoja de configuración entregada por el fabricante de balanzas electrónicas CAIR SRL, en donde allí detalla las configuraciones que deben aplicarse para la salida en puerto COM.</w:t>
+      </w:r>
+    </w:p>
+    <w:p>
+      <w:r>
+        <w:rPr>
+          <w:u w:val="single"/>
+        </w:rPr>
+        <w:t>Configuración</w:t>
+      </w:r>
+      <w:r>
+        <w:t>:</w:t>
+      </w:r>
+    </w:p>
+    <w:p>
+      <w:r>
+        <w:t xml:space="preserve">- 9600 </w:t>
+      </w:r>
+      <w:proofErr w:type="spellStart"/>
+      <w:r>
+        <w:t>bautios</w:t>
+      </w:r>
+      <w:proofErr w:type="spellEnd"/>
+    </w:p>
+    <w:p>
+      <w:r>
+        <w:t>- 7 bits de paridad impar</w:t>
+      </w:r>
+    </w:p>
+    <w:p/>
+    <w:p/>
+    <w:p>
+      <w:pPr>
+        <w:rPr>
+          <w:u w:val="single"/>
+        </w:rPr>
+      </w:pPr>
+      <w:r>
+        <w:rPr>
+          <w:u w:val="single"/>
+        </w:rPr>
+        <w:br w:type="page"/>
+      </w:r>
+    </w:p>
+    <w:p>
+      <w:r>
+        <w:rPr>
+          <w:u w:val="single"/>
+        </w:rPr>
+        <w:lastRenderedPageBreak/>
+        <w:t>Conexiones Borneras</w:t>
+      </w:r>
+      <w:r>
+        <w:t>:</w:t>
+      </w:r>
+    </w:p>
+    <w:p>
+      <w:r>
+        <w:rPr>
+          <w:noProof/>
+        </w:rPr>
+        <w:pict>
+          <v:shape id="_x0000_s1027" type="#_x0000_t202" style="position:absolute;margin-left:1.55pt;margin-top:218.05pt;width:242pt;height:.05pt;z-index:251663360" stroked="f">
+            <v:textbox style="mso-fit-shape-to-text:t" inset="0,0,0,0">
+              <w:txbxContent>
+                <w:p>
+                  <w:pPr>
+                    <w:pStyle w:val="Epgrafe"/>
+                    <w:jc w:val="center"/>
+                  </w:pPr>
+                  <w:r>
+                    <w:t xml:space="preserve">Ilustración </w:t>
+                  </w:r>
+                  <w:fldSimple w:instr=" SEQ Ilustración \* ARABIC ">
+                    <w:r>
+                      <w:rPr>
+                        <w:noProof/>
+                      </w:rPr>
+                      <w:t>2</w:t>
+                    </w:r>
+                  </w:fldSimple>
+                  <w:r>
+                    <w:t xml:space="preserve"> </w:t>
+                  </w:r>
+                  <w:r>
+                    <w:br/>
+                  </w:r>
+                  <w:proofErr w:type="spellStart"/>
+                  <w:r>
+                    <w:t>Seccion</w:t>
+                  </w:r>
+                  <w:proofErr w:type="spellEnd"/>
+                  <w:r>
+                    <w:t xml:space="preserve"> 6 (Serial </w:t>
+                  </w:r>
+                  <w:proofErr w:type="spellStart"/>
+                  <w:r>
+                    <w:t>OutPut</w:t>
+                  </w:r>
+                  <w:proofErr w:type="spellEnd"/>
+                  <w:r>
+                    <w:t>)</w:t>
+                  </w:r>
+                </w:p>
+              </w:txbxContent>
+            </v:textbox>
+            <w10:wrap type="square"/>
+          </v:shape>
+        </w:pict>
+      </w:r>
+      <w:r>
+        <w:rPr>
+          <w:noProof/>
+          <w:u w:val="single"/>
+          <w:lang w:eastAsia="es-AR"/>
+        </w:rPr>
+        <w:drawing>
+          <wp:anchor distT="0" distB="0" distL="114300" distR="114300" simplePos="0" relativeHeight="251661312" behindDoc="0" locked="0" layoutInCell="1" allowOverlap="1">
+            <wp:simplePos x="0" y="0"/>
+            <wp:positionH relativeFrom="column">
+              <wp:posOffset>20292</wp:posOffset>
+            </wp:positionH>
+            <wp:positionV relativeFrom="paragraph">
+              <wp:posOffset>1491</wp:posOffset>
+            </wp:positionV>
+            <wp:extent cx="3074008" cy="2711395"/>
+            <wp:effectExtent l="19050" t="0" r="0" b="0"/>
+            <wp:wrapSquare wrapText="bothSides"/>
+            <wp:docPr id="10" name="9 Imagen" descr="BornerasTxRxGND.png"/>
+            <wp:cNvGraphicFramePr>
+              <a:graphicFrameLocks xmlns:a="http://schemas.openxmlformats.org/drawingml/2006/main" noChangeAspect="1"/>
+            </wp:cNvGraphicFramePr>
+            <a:graphic xmlns:a="http://schemas.openxmlformats.org/drawingml/2006/main">
+              <a:graphicData uri="http://schemas.openxmlformats.org/drawingml/2006/picture">
+                <pic:pic xmlns:pic="http://schemas.openxmlformats.org/drawingml/2006/picture">
+                  <pic:nvPicPr>
+                    <pic:cNvPr id="0" name="BornerasTxRxGND.png"/>
+                    <pic:cNvPicPr/>
+                  </pic:nvPicPr>
+                  <pic:blipFill>
+                    <a:blip r:embed="rId6" cstate="print"/>
+                    <a:stretch>
+                      <a:fillRect/>
+                    </a:stretch>
+                  </pic:blipFill>
+                  <pic:spPr>
+                    <a:xfrm>
+                      <a:off x="0" y="0"/>
+                      <a:ext cx="3074008" cy="2711395"/>
+                    </a:xfrm>
+                    <a:prstGeom prst="rect">
+                      <a:avLst/>
+                    </a:prstGeom>
+                  </pic:spPr>
+                </pic:pic>
+              </a:graphicData>
+            </a:graphic>
+          </wp:anchor>
+        </w:drawing>
+      </w:r>
+      <w:r>
+        <w:t xml:space="preserve">Como se puede observar en la ilustración 2, se ve a grandes </w:t>
+      </w:r>
+      <w:proofErr w:type="spellStart"/>
+      <w:r>
+        <w:t>razgos</w:t>
+      </w:r>
+      <w:proofErr w:type="spellEnd"/>
+      <w:r>
+        <w:t xml:space="preserve"> el circuito del cabezal digital que toma el peso de la balanza. </w:t>
+      </w:r>
+      <w:r>
+        <w:t>Allí</w:t>
+      </w:r>
+      <w:r>
+        <w:t xml:space="preserve"> se indica cuales son las borneras de </w:t>
+      </w:r>
+      <w:proofErr w:type="spellStart"/>
+      <w:r>
+        <w:t>Tx</w:t>
+      </w:r>
+      <w:proofErr w:type="spellEnd"/>
+      <w:r>
+        <w:t xml:space="preserve">, </w:t>
+      </w:r>
+      <w:proofErr w:type="spellStart"/>
+      <w:r>
+        <w:t>Rx</w:t>
+      </w:r>
+      <w:proofErr w:type="spellEnd"/>
+      <w:r>
+        <w:t xml:space="preserve"> y GND para enviar por RS232 (DB9) la salida del peso de la misma.</w:t>
+      </w:r>
+    </w:p>
+    <w:p>
+      <w:r>
+        <w:t xml:space="preserve">Para llevarlo a la PC, lo que se hizo fue comprar un adaptador de DB9 a </w:t>
+      </w:r>
+      <w:proofErr w:type="spellStart"/>
+      <w:r>
+        <w:t>usb</w:t>
+      </w:r>
+      <w:proofErr w:type="spellEnd"/>
+      <w:r>
+        <w:t>.</w:t>
+      </w:r>
+    </w:p>
+    <w:p>
+      <w:r>
+        <w:t xml:space="preserve">A nivel programación lo que se debió hacer es incluir una librería para C#, </w:t>
+      </w:r>
+      <w:proofErr w:type="spellStart"/>
+      <w:r>
+        <w:t>System.IO.Ports</w:t>
+      </w:r>
+      <w:proofErr w:type="spellEnd"/>
+      <w:r>
+        <w:t xml:space="preserve"> y poder recibir el dato transmitido en el puerto COM conectado.</w:t>
+      </w:r>
+    </w:p>
+    <w:p>
+      <w:pPr>
+        <w:rPr>
+          <w:u w:val="single"/>
+        </w:rPr>
+      </w:pPr>
+      <w:r>
+        <w:rPr>
+          <w:noProof/>
+          <w:u w:val="single"/>
+          <w:lang w:eastAsia="es-AR"/>
+        </w:rPr>
+        <w:drawing>
+          <wp:anchor distT="0" distB="0" distL="114300" distR="114300" simplePos="0" relativeHeight="251664384" behindDoc="0" locked="0" layoutInCell="1" allowOverlap="1">
+            <wp:simplePos x="0" y="0"/>
+            <wp:positionH relativeFrom="column">
+              <wp:posOffset>2994025</wp:posOffset>
+            </wp:positionH>
+            <wp:positionV relativeFrom="paragraph">
+              <wp:posOffset>323850</wp:posOffset>
+            </wp:positionV>
+            <wp:extent cx="3185160" cy="3243580"/>
+            <wp:effectExtent l="19050" t="0" r="0" b="0"/>
+            <wp:wrapSquare wrapText="bothSides"/>
+            <wp:docPr id="4" name="3 Imagen" descr="IMG_0531.JPG"/>
+            <wp:cNvGraphicFramePr>
+              <a:graphicFrameLocks xmlns:a="http://schemas.openxmlformats.org/drawingml/2006/main" noChangeAspect="1"/>
+            </wp:cNvGraphicFramePr>
+            <a:graphic xmlns:a="http://schemas.openxmlformats.org/drawingml/2006/main">
+              <a:graphicData uri="http://schemas.openxmlformats.org/drawingml/2006/picture">
+                <pic:pic xmlns:pic="http://schemas.openxmlformats.org/drawingml/2006/picture">
+                  <pic:nvPicPr>
+                    <pic:cNvPr id="0" name="IMG_0531.JPG"/>
+                    <pic:cNvPicPr/>
+                  </pic:nvPicPr>
+                  <pic:blipFill>
+                    <a:blip r:embed="rId7" cstate="print"/>
+                    <a:stretch>
+                      <a:fillRect/>
+                    </a:stretch>
+                  </pic:blipFill>
+                  <pic:spPr>
+                    <a:xfrm>
+                      <a:off x="0" y="0"/>
+                      <a:ext cx="3185160" cy="3243580"/>
+                    </a:xfrm>
+                    <a:prstGeom prst="rect">
+                      <a:avLst/>
+                    </a:prstGeom>
+                  </pic:spPr>
+                </pic:pic>
+              </a:graphicData>
+            </a:graphic>
+          </wp:anchor>
+        </w:drawing>
+      </w:r>
+      <w:r>
+        <w:rPr>
+          <w:u w:val="single"/>
+        </w:rPr>
+        <w:t>Adaptador DB9-USB</w:t>
+      </w:r>
+    </w:p>
+    <w:p>
+      <w:pPr>
+        <w:keepNext/>
+      </w:pPr>
+      <w:r>
+        <w:rPr>
+          <w:noProof/>
+          <w:lang w:eastAsia="es-AR"/>
+        </w:rPr>
+        <w:drawing>
+          <wp:inline distT="0" distB="0" distL="0" distR="0">
+            <wp:extent cx="3288693" cy="3244132"/>
+            <wp:effectExtent l="19050" t="0" r="6957" b="0"/>
+            <wp:docPr id="5" name="4 Imagen" descr="IMG_0532.JPG"/>
+            <wp:cNvGraphicFramePr>
+              <a:graphicFrameLocks xmlns:a="http://schemas.openxmlformats.org/drawingml/2006/main" noChangeAspect="1"/>
+            </wp:cNvGraphicFramePr>
+            <a:graphic xmlns:a="http://schemas.openxmlformats.org/drawingml/2006/main">
+              <a:graphicData uri="http://schemas.openxmlformats.org/drawingml/2006/picture">
+                <pic:pic xmlns:pic="http://schemas.openxmlformats.org/drawingml/2006/picture">
+                  <pic:nvPicPr>
+                    <pic:cNvPr id="0" name="IMG_0532.JPG"/>
+                    <pic:cNvPicPr/>
+                  </pic:nvPicPr>
+                  <pic:blipFill>
+                    <a:blip r:embed="rId8" cstate="print"/>
+                    <a:stretch>
+                      <a:fillRect/>
+                    </a:stretch>
+                  </pic:blipFill>
+                  <pic:spPr>
+                    <a:xfrm>
+                      <a:off x="0" y="0"/>
+                      <a:ext cx="3287043" cy="3242504"/>
+                    </a:xfrm>
+                    <a:prstGeom prst="rect">
+                      <a:avLst/>
+                    </a:prstGeom>
+                  </pic:spPr>
+                </pic:pic>
+              </a:graphicData>
+            </a:graphic>
+          </wp:inline>
+        </w:drawing>
+      </w:r>
+    </w:p>
+    <w:p>
+      <w:pPr>
+        <w:pStyle w:val="Epgrafe"/>
+        <w:jc w:val="center"/>
+      </w:pPr>
+      <w:r>
+        <w:t xml:space="preserve">Ilustración </w:t>
+      </w:r>
+      <w:fldSimple w:instr=" SEQ Ilustración \* ARABIC ">
+        <w:r>
+          <w:rPr>
+            <w:noProof/>
+          </w:rPr>
+          <w:t>3</w:t>
+        </w:r>
+      </w:fldSimple>
+    </w:p>
+    <w:p>
+      <w:r>
+        <w:t>En la ilustración 3 se pueden observar</w:t>
+      </w:r>
+      <w:r>
+        <w:t xml:space="preserve"> cual fue el adaptador adquirido y</w:t>
+      </w:r>
+      <w:r>
+        <w:t xml:space="preserve"> cuales son los pines del </w:t>
+      </w:r>
+      <w:proofErr w:type="spellStart"/>
+      <w:r>
+        <w:t>Tx</w:t>
+      </w:r>
+      <w:proofErr w:type="gramStart"/>
+      <w:r>
+        <w:t>,Rx</w:t>
+      </w:r>
+      <w:proofErr w:type="spellEnd"/>
+      <w:proofErr w:type="gramEnd"/>
+      <w:r>
+        <w:t xml:space="preserve"> y GND para conectar a las borneras de la balanza.</w:t>
+      </w:r>
+    </w:p>
+    <w:p>
+      <w:r>
+        <w:br w:type="page"/>
+      </w:r>
+    </w:p>
+    <w:p>
+      <w:pPr>
+        <w:rPr>
+          <w:b/>
+          <w:u w:val="single"/>
+        </w:rPr>
+      </w:pPr>
+      <w:proofErr w:type="spellStart"/>
+      <w:r>
+        <w:rPr>
+          <w:b/>
+          <w:u w:val="single"/>
+        </w:rPr>
+        <w:lastRenderedPageBreak/>
+        <w:t>Tests</w:t>
+      </w:r>
+      <w:proofErr w:type="spellEnd"/>
+      <w:r>
+        <w:rPr>
+          <w:b/>
+          <w:u w:val="single"/>
+        </w:rPr>
+        <w:t>/</w:t>
+      </w:r>
+      <w:proofErr w:type="spellStart"/>
+      <w:r>
+        <w:rPr>
+          <w:b/>
+          <w:u w:val="single"/>
+        </w:rPr>
+        <w:t>Code</w:t>
+      </w:r>
+      <w:proofErr w:type="spellEnd"/>
+      <w:r>
+        <w:rPr>
+          <w:b/>
+          <w:u w:val="single"/>
+        </w:rPr>
+        <w:t xml:space="preserve"> </w:t>
+      </w:r>
+      <w:proofErr w:type="spellStart"/>
+      <w:r>
+        <w:rPr>
+          <w:b/>
+          <w:u w:val="single"/>
+        </w:rPr>
+        <w:t>coverage</w:t>
+      </w:r>
+      <w:proofErr w:type="spellEnd"/>
+    </w:p>
+    <w:p>
+      <w:pPr>
+        <w:rPr>
+          <w:b/>
+          <w:u w:val="single"/>
+        </w:rPr>
+      </w:pPr>
+      <w:r>
+        <w:rPr>
+          <w:b/>
+          <w:u w:val="single"/>
+        </w:rPr>
+        <w:br w:type="page"/>
+      </w:r>
+    </w:p>
+    <w:p>
+      <w:pPr>
+        <w:rPr>
+          <w:b/>
+          <w:sz w:val="40"/>
+          <w:szCs w:val="40"/>
+          <w:u w:val="single"/>
+          <w:lang w:val="en-US"/>
+        </w:rPr>
+      </w:pPr>
+      <w:r>
+        <w:rPr>
+          <w:b/>
+          <w:sz w:val="40"/>
+          <w:szCs w:val="40"/>
+          <w:u w:val="single"/>
+        </w:rPr>
+        <w:lastRenderedPageBreak/>
+        <w:t>Código</w:t>
+      </w:r>
+      <w:r>
+        <w:rPr>
+          <w:b/>
+          <w:sz w:val="40"/>
+          <w:szCs w:val="40"/>
+          <w:u w:val="single"/>
+          <w:lang w:val="en-US"/>
+        </w:rPr>
+        <w:t xml:space="preserve"> QR</w:t>
+      </w:r>
+    </w:p>
+    <w:p>
+      <w:pPr>
+        <w:jc w:val="center"/>
+        <w:rPr>
+          <w:b/>
+          <w:sz w:val="40"/>
+          <w:szCs w:val="40"/>
+          <w:u w:val="single"/>
+          <w:lang w:val="en-US"/>
+        </w:rPr>
+      </w:pPr>
+      <w:r>
+        <w:rPr>
+          <w:b/>
+          <w:noProof/>
+          <w:sz w:val="40"/>
+          <w:szCs w:val="40"/>
+          <w:lang w:eastAsia="es-AR"/>
+        </w:rPr>
+        <w:drawing>
+          <wp:inline distT="0" distB="0" distL="0" distR="0">
+            <wp:extent cx="656811" cy="656811"/>
+            <wp:effectExtent l="19050" t="0" r="0" b="0"/>
+            <wp:docPr id="11" name="10 Imagen" descr="imagenZxing.png"/>
+            <wp:cNvGraphicFramePr>
+              <a:graphicFrameLocks xmlns:a="http://schemas.openxmlformats.org/drawingml/2006/main" noChangeAspect="1"/>
+            </wp:cNvGraphicFramePr>
+            <a:graphic xmlns:a="http://schemas.openxmlformats.org/drawingml/2006/main">
+              <a:graphicData uri="http://schemas.openxmlformats.org/drawingml/2006/picture">
+                <pic:pic xmlns:pic="http://schemas.openxmlformats.org/drawingml/2006/picture">
+                  <pic:nvPicPr>
+                    <pic:cNvPr id="0" name="imagenZxing.png"/>
+                    <pic:cNvPicPr/>
+                  </pic:nvPicPr>
+                  <pic:blipFill>
+                    <a:blip r:embed="rId9" cstate="print"/>
+                    <a:stretch>
+                      <a:fillRect/>
+                    </a:stretch>
+                  </pic:blipFill>
+                  <pic:spPr>
+                    <a:xfrm>
+                      <a:off x="0" y="0"/>
+                      <a:ext cx="659385" cy="659385"/>
+                    </a:xfrm>
+                    <a:prstGeom prst="rect">
+                      <a:avLst/>
+                    </a:prstGeom>
+                  </pic:spPr>
+                </pic:pic>
+              </a:graphicData>
+            </a:graphic>
+          </wp:inline>
+        </w:drawing>
+      </w:r>
+    </w:p>
+    <w:p>
+      <w:r>
+        <w:t xml:space="preserve">Para la leer </w:t>
+      </w:r>
+      <w:proofErr w:type="spellStart"/>
+      <w:r>
+        <w:t>codigos</w:t>
+      </w:r>
+      <w:proofErr w:type="spellEnd"/>
+      <w:r>
+        <w:t xml:space="preserve"> QR nos basamos en </w:t>
+      </w:r>
+      <w:proofErr w:type="gramStart"/>
+      <w:r>
+        <w:t>un proyecto</w:t>
+      </w:r>
+      <w:proofErr w:type="gramEnd"/>
+      <w:r>
+        <w:t xml:space="preserve"> open </w:t>
+      </w:r>
+      <w:proofErr w:type="spellStart"/>
+      <w:r>
+        <w:t>source</w:t>
+      </w:r>
+      <w:proofErr w:type="spellEnd"/>
+      <w:r>
+        <w:t xml:space="preserve"> llamado </w:t>
+      </w:r>
+      <w:proofErr w:type="spellStart"/>
+      <w:r>
+        <w:t>Zxing</w:t>
+      </w:r>
+      <w:proofErr w:type="spellEnd"/>
+      <w:r>
+        <w:t xml:space="preserve"> cuyo repositorio es el siguiente:</w:t>
+      </w:r>
+    </w:p>
+    <w:p>
+      <w:hyperlink r:id="rId10" w:history="1">
+        <w:r>
+          <w:rPr>
+            <w:rStyle w:val="Hipervnculo"/>
+          </w:rPr>
+          <w:t>https://github.com/zxing/zxing</w:t>
+        </w:r>
+      </w:hyperlink>
+    </w:p>
+    <w:p>
+      <w:pPr>
+        <w:rPr>
+          <w:rFonts w:asciiTheme="minorHAnsi" w:eastAsia="Times New Roman" w:hAnsiTheme="minorHAnsi" w:cs="Helvetica"/>
+          <w:color w:val="333333"/>
+          <w:lang w:eastAsia="es-AR"/>
+        </w:rPr>
+      </w:pPr>
+      <w:proofErr w:type="spellStart"/>
+      <w:r>
+        <w:rPr>
+          <w:rFonts w:asciiTheme="minorHAnsi" w:eastAsia="Times New Roman" w:hAnsiTheme="minorHAnsi" w:cs="Helvetica"/>
+          <w:color w:val="333333"/>
+          <w:lang w:eastAsia="es-AR"/>
+        </w:rPr>
+        <w:t>ZXing</w:t>
+      </w:r>
+      <w:proofErr w:type="spellEnd"/>
+      <w:r>
+        <w:rPr>
+          <w:rFonts w:asciiTheme="minorHAnsi" w:eastAsia="Times New Roman" w:hAnsiTheme="minorHAnsi" w:cs="Helvetica"/>
+          <w:color w:val="333333"/>
+          <w:lang w:eastAsia="es-AR"/>
+        </w:rPr>
+        <w:t xml:space="preserve"> ("paso de cebra") es un </w:t>
+      </w:r>
+      <w:proofErr w:type="spellStart"/>
+      <w:r>
+        <w:rPr>
+          <w:rFonts w:asciiTheme="minorHAnsi" w:eastAsia="Times New Roman" w:hAnsiTheme="minorHAnsi" w:cs="Helvetica"/>
+          <w:color w:val="333333"/>
+          <w:lang w:eastAsia="es-AR"/>
+        </w:rPr>
+        <w:t>multi</w:t>
+      </w:r>
+      <w:proofErr w:type="spellEnd"/>
+      <w:r>
+        <w:rPr>
+          <w:rFonts w:asciiTheme="minorHAnsi" w:eastAsia="Times New Roman" w:hAnsiTheme="minorHAnsi" w:cs="Helvetica"/>
+          <w:color w:val="333333"/>
+          <w:lang w:eastAsia="es-AR"/>
+        </w:rPr>
+        <w:t>-formato de biblioteca de procesamiento de imágenes de código de barras de código abierto 1D / 2D implementado en Java, con los puertos a otros idiomas.</w:t>
+      </w:r>
+    </w:p>
+    <w:p>
+      <w:pPr>
+        <w:rPr>
+          <w:rFonts w:asciiTheme="minorHAnsi" w:hAnsiTheme="minorHAnsi"/>
+          <w:b/>
+          <w:u w:val="single"/>
+          <w:lang w:val="en-US"/>
+        </w:rPr>
+      </w:pPr>
+      <w:proofErr w:type="spellStart"/>
+      <w:r>
+        <w:rPr>
+          <w:rFonts w:asciiTheme="minorHAnsi" w:hAnsiTheme="minorHAnsi"/>
+          <w:b/>
+          <w:u w:val="single"/>
+          <w:lang w:val="en-US"/>
+        </w:rPr>
+        <w:t>Formatos</w:t>
+      </w:r>
+      <w:proofErr w:type="spellEnd"/>
+      <w:r>
+        <w:rPr>
+          <w:rFonts w:asciiTheme="minorHAnsi" w:hAnsiTheme="minorHAnsi"/>
+          <w:b/>
+          <w:u w:val="single"/>
+          <w:lang w:val="en-US"/>
+        </w:rPr>
+        <w:t xml:space="preserve"> </w:t>
+      </w:r>
+      <w:proofErr w:type="spellStart"/>
+      <w:r>
+        <w:rPr>
+          <w:rFonts w:asciiTheme="minorHAnsi" w:hAnsiTheme="minorHAnsi"/>
+          <w:b/>
+          <w:u w:val="single"/>
+          <w:lang w:val="en-US"/>
+        </w:rPr>
+        <w:t>Soportados</w:t>
+      </w:r>
+      <w:proofErr w:type="spellEnd"/>
+    </w:p>
+    <w:tbl>
+      <w:tblPr>
+        <w:tblStyle w:val="Tablaconcuadrcula"/>
+        <w:tblpPr w:leftFromText="141" w:rightFromText="141" w:vertAnchor="text" w:horzAnchor="margin" w:tblpXSpec="center" w:tblpY="348"/>
+        <w:tblW w:w="8330" w:type="dxa"/>
+        <w:tblLook w:val="04A0"/>
+      </w:tblPr>
+      <w:tblGrid>
+        <w:gridCol w:w="2881"/>
+        <w:gridCol w:w="2881"/>
+        <w:gridCol w:w="2568"/>
+      </w:tblGrid>
+      <w:tr>
+        <w:tc>
+          <w:tcPr>
+            <w:tcW w:w="0" w:type="auto"/>
+            <w:hideMark/>
+          </w:tcPr>
+          <w:p>
+            <w:pPr>
+              <w:spacing w:line="321" w:lineRule="atLeast"/>
+              <w:jc w:val="center"/>
+              <w:rPr>
+                <w:rFonts w:ascii="Helvetica" w:eastAsia="Times New Roman" w:hAnsi="Helvetica" w:cs="Helvetica"/>
+                <w:b/>
+                <w:bCs/>
+                <w:color w:val="333333"/>
+                <w:sz w:val="20"/>
+                <w:szCs w:val="20"/>
+                <w:lang w:eastAsia="es-AR"/>
+              </w:rPr>
+            </w:pPr>
+            <w:r>
+              <w:rPr>
+                <w:rFonts w:ascii="Helvetica" w:eastAsia="Times New Roman" w:hAnsi="Helvetica" w:cs="Helvetica"/>
+                <w:b/>
+                <w:bCs/>
+                <w:color w:val="333333"/>
+                <w:sz w:val="20"/>
+                <w:szCs w:val="20"/>
+                <w:lang w:eastAsia="es-AR"/>
+              </w:rPr>
+              <w:t xml:space="preserve">1D </w:t>
+            </w:r>
+            <w:proofErr w:type="spellStart"/>
+            <w:r>
+              <w:rPr>
+                <w:rFonts w:ascii="Helvetica" w:eastAsia="Times New Roman" w:hAnsi="Helvetica" w:cs="Helvetica"/>
+                <w:b/>
+                <w:bCs/>
+                <w:color w:val="333333"/>
+                <w:sz w:val="20"/>
+                <w:szCs w:val="20"/>
+                <w:lang w:eastAsia="es-AR"/>
+              </w:rPr>
+              <w:t>product</w:t>
+            </w:r>
+            <w:proofErr w:type="spellEnd"/>
+          </w:p>
+        </w:tc>
+        <w:tc>
+          <w:tcPr>
+            <w:tcW w:w="0" w:type="auto"/>
+            <w:hideMark/>
+          </w:tcPr>
+          <w:p>
+            <w:pPr>
+              <w:spacing w:line="321" w:lineRule="atLeast"/>
+              <w:jc w:val="center"/>
+              <w:rPr>
+                <w:rFonts w:ascii="Helvetica" w:eastAsia="Times New Roman" w:hAnsi="Helvetica" w:cs="Helvetica"/>
+                <w:b/>
+                <w:bCs/>
+                <w:color w:val="333333"/>
+                <w:sz w:val="20"/>
+                <w:szCs w:val="20"/>
+                <w:lang w:eastAsia="es-AR"/>
+              </w:rPr>
+            </w:pPr>
+            <w:r>
+              <w:rPr>
+                <w:rFonts w:ascii="Helvetica" w:eastAsia="Times New Roman" w:hAnsi="Helvetica" w:cs="Helvetica"/>
+                <w:b/>
+                <w:bCs/>
+                <w:color w:val="333333"/>
+                <w:sz w:val="20"/>
+                <w:szCs w:val="20"/>
+                <w:lang w:eastAsia="es-AR"/>
+              </w:rPr>
+              <w:t>1D industrial</w:t>
+            </w:r>
+          </w:p>
+        </w:tc>
+        <w:tc>
+          <w:tcPr>
+            <w:tcW w:w="2568" w:type="dxa"/>
+            <w:hideMark/>
+          </w:tcPr>
+          <w:p>
+            <w:pPr>
+              <w:spacing w:line="321" w:lineRule="atLeast"/>
+              <w:jc w:val="center"/>
+              <w:rPr>
+                <w:rFonts w:ascii="Helvetica" w:eastAsia="Times New Roman" w:hAnsi="Helvetica" w:cs="Helvetica"/>
+                <w:b/>
+                <w:bCs/>
+                <w:color w:val="333333"/>
+                <w:sz w:val="20"/>
+                <w:szCs w:val="20"/>
+                <w:lang w:eastAsia="es-AR"/>
+              </w:rPr>
+            </w:pPr>
+            <w:r>
+              <w:rPr>
+                <w:rFonts w:ascii="Helvetica" w:eastAsia="Times New Roman" w:hAnsi="Helvetica" w:cs="Helvetica"/>
+                <w:b/>
+                <w:bCs/>
+                <w:color w:val="333333"/>
+                <w:sz w:val="20"/>
+                <w:szCs w:val="20"/>
+                <w:lang w:eastAsia="es-AR"/>
+              </w:rPr>
+              <w:t>2D</w:t>
+            </w:r>
+          </w:p>
+        </w:tc>
+      </w:tr>
+      <w:tr>
+        <w:tc>
+          <w:tcPr>
+            <w:tcW w:w="2881" w:type="dxa"/>
+          </w:tcPr>
+          <w:p>
+            <w:pPr>
+              <w:rPr>
+                <w:rFonts w:asciiTheme="minorHAnsi" w:hAnsiTheme="minorHAnsi"/>
+              </w:rPr>
+            </w:pPr>
+          </w:p>
+        </w:tc>
+        <w:tc>
+          <w:tcPr>
+            <w:tcW w:w="2881" w:type="dxa"/>
+          </w:tcPr>
+          <w:p>
+            <w:pPr>
+              <w:rPr>
+                <w:rFonts w:asciiTheme="minorHAnsi" w:hAnsiTheme="minorHAnsi"/>
+              </w:rPr>
+            </w:pPr>
+          </w:p>
+        </w:tc>
+        <w:tc>
+          <w:tcPr>
+            <w:tcW w:w="2568" w:type="dxa"/>
+          </w:tcPr>
+          <w:p>
+            <w:pPr>
+              <w:rPr>
+                <w:rFonts w:asciiTheme="minorHAnsi" w:hAnsiTheme="minorHAnsi"/>
+              </w:rPr>
+            </w:pPr>
+          </w:p>
+        </w:tc>
+      </w:tr>
+      <w:tr>
+        <w:trPr>
+          <w:gridAfter w:val="2"/>
+          <w:wAfter w:w="5449" w:type="dxa"/>
+        </w:trPr>
+        <w:tc>
+          <w:tcPr>
+            <w:tcW w:w="0" w:type="auto"/>
+            <w:hideMark/>
+          </w:tcPr>
+          <w:p>
+            <w:pPr>
+              <w:spacing w:line="321" w:lineRule="atLeast"/>
+              <w:rPr>
+                <w:rFonts w:ascii="Helvetica" w:eastAsia="Times New Roman" w:hAnsi="Helvetica" w:cs="Helvetica"/>
+                <w:color w:val="333333"/>
+                <w:sz w:val="20"/>
+                <w:szCs w:val="20"/>
+                <w:lang w:eastAsia="es-AR"/>
+              </w:rPr>
+            </w:pPr>
+          </w:p>
+        </w:tc>
+      </w:tr>
+      <w:tr>
+        <w:tc>
+          <w:tcPr>
+            <w:tcW w:w="0" w:type="auto"/>
+            <w:hideMark/>
+          </w:tcPr>
+          <w:p>
+            <w:pPr>
+              <w:spacing w:line="321" w:lineRule="atLeast"/>
+              <w:rPr>
+                <w:rFonts w:ascii="Helvetica" w:eastAsia="Times New Roman" w:hAnsi="Helvetica" w:cs="Helvetica"/>
+                <w:color w:val="333333"/>
+                <w:sz w:val="20"/>
+                <w:szCs w:val="20"/>
+                <w:lang w:eastAsia="es-AR"/>
+              </w:rPr>
+            </w:pPr>
+            <w:r>
+              <w:rPr>
+                <w:rFonts w:ascii="Helvetica" w:eastAsia="Times New Roman" w:hAnsi="Helvetica" w:cs="Helvetica"/>
+                <w:color w:val="333333"/>
+                <w:sz w:val="20"/>
+                <w:szCs w:val="20"/>
+                <w:lang w:eastAsia="es-AR"/>
+              </w:rPr>
+              <w:t>UPC-A</w:t>
+            </w:r>
+          </w:p>
+        </w:tc>
+        <w:tc>
+          <w:tcPr>
+            <w:tcW w:w="2881" w:type="dxa"/>
+            <w:hideMark/>
+          </w:tcPr>
+          <w:p>
+            <w:pPr>
+              <w:spacing w:line="321" w:lineRule="atLeast"/>
+              <w:rPr>
+                <w:rFonts w:ascii="Helvetica" w:eastAsia="Times New Roman" w:hAnsi="Helvetica" w:cs="Helvetica"/>
+                <w:color w:val="333333"/>
+                <w:sz w:val="20"/>
+                <w:szCs w:val="20"/>
+                <w:lang w:eastAsia="es-AR"/>
+              </w:rPr>
+            </w:pPr>
+            <w:proofErr w:type="spellStart"/>
+            <w:r>
+              <w:rPr>
+                <w:rFonts w:ascii="Helvetica" w:eastAsia="Times New Roman" w:hAnsi="Helvetica" w:cs="Helvetica"/>
+                <w:color w:val="333333"/>
+                <w:sz w:val="20"/>
+                <w:szCs w:val="20"/>
+                <w:lang w:eastAsia="es-AR"/>
+              </w:rPr>
+              <w:t>Code</w:t>
+            </w:r>
+            <w:proofErr w:type="spellEnd"/>
+            <w:r>
+              <w:rPr>
+                <w:rFonts w:ascii="Helvetica" w:eastAsia="Times New Roman" w:hAnsi="Helvetica" w:cs="Helvetica"/>
+                <w:color w:val="333333"/>
+                <w:sz w:val="20"/>
+                <w:szCs w:val="20"/>
+                <w:lang w:eastAsia="es-AR"/>
+              </w:rPr>
+              <w:t xml:space="preserve"> 39</w:t>
+            </w:r>
+          </w:p>
+        </w:tc>
+        <w:tc>
+          <w:tcPr>
+            <w:tcW w:w="2568" w:type="dxa"/>
+            <w:hideMark/>
+          </w:tcPr>
+          <w:p>
+            <w:pPr>
+              <w:spacing w:line="321" w:lineRule="atLeast"/>
+              <w:rPr>
+                <w:rFonts w:ascii="Helvetica" w:eastAsia="Times New Roman" w:hAnsi="Helvetica" w:cs="Helvetica"/>
+                <w:color w:val="333333"/>
+                <w:sz w:val="20"/>
+                <w:szCs w:val="20"/>
+                <w:lang w:eastAsia="es-AR"/>
+              </w:rPr>
+            </w:pPr>
+            <w:r>
+              <w:rPr>
+                <w:rFonts w:ascii="Helvetica" w:eastAsia="Times New Roman" w:hAnsi="Helvetica" w:cs="Helvetica"/>
+                <w:color w:val="333333"/>
+                <w:sz w:val="20"/>
+                <w:szCs w:val="20"/>
+                <w:lang w:eastAsia="es-AR"/>
+              </w:rPr>
+              <w:t xml:space="preserve">QR </w:t>
+            </w:r>
+            <w:proofErr w:type="spellStart"/>
+            <w:r>
+              <w:rPr>
+                <w:rFonts w:ascii="Helvetica" w:eastAsia="Times New Roman" w:hAnsi="Helvetica" w:cs="Helvetica"/>
+                <w:color w:val="333333"/>
+                <w:sz w:val="20"/>
+                <w:szCs w:val="20"/>
+                <w:lang w:eastAsia="es-AR"/>
+              </w:rPr>
+              <w:t>Code</w:t>
+            </w:r>
+            <w:proofErr w:type="spellEnd"/>
+          </w:p>
+        </w:tc>
+      </w:tr>
+      <w:tr>
+        <w:tc>
+          <w:tcPr>
+            <w:tcW w:w="0" w:type="auto"/>
+            <w:hideMark/>
+          </w:tcPr>
+          <w:p>
+            <w:pPr>
+              <w:spacing w:line="321" w:lineRule="atLeast"/>
+              <w:rPr>
+                <w:rFonts w:ascii="Helvetica" w:eastAsia="Times New Roman" w:hAnsi="Helvetica" w:cs="Helvetica"/>
+                <w:color w:val="333333"/>
+                <w:sz w:val="20"/>
+                <w:szCs w:val="20"/>
+                <w:lang w:eastAsia="es-AR"/>
+              </w:rPr>
+            </w:pPr>
+            <w:r>
+              <w:rPr>
+                <w:rFonts w:ascii="Helvetica" w:eastAsia="Times New Roman" w:hAnsi="Helvetica" w:cs="Helvetica"/>
+                <w:color w:val="333333"/>
+                <w:sz w:val="20"/>
+                <w:szCs w:val="20"/>
+                <w:lang w:eastAsia="es-AR"/>
+              </w:rPr>
+              <w:t>UPC-E</w:t>
+            </w:r>
+          </w:p>
+        </w:tc>
+        <w:tc>
+          <w:tcPr>
+            <w:tcW w:w="2881" w:type="dxa"/>
+            <w:hideMark/>
+          </w:tcPr>
+          <w:p>
+            <w:pPr>
+              <w:spacing w:line="321" w:lineRule="atLeast"/>
+              <w:rPr>
+                <w:rFonts w:ascii="Helvetica" w:eastAsia="Times New Roman" w:hAnsi="Helvetica" w:cs="Helvetica"/>
+                <w:color w:val="333333"/>
+                <w:sz w:val="20"/>
+                <w:szCs w:val="20"/>
+                <w:lang w:eastAsia="es-AR"/>
+              </w:rPr>
+            </w:pPr>
+            <w:proofErr w:type="spellStart"/>
+            <w:r>
+              <w:rPr>
+                <w:rFonts w:ascii="Helvetica" w:eastAsia="Times New Roman" w:hAnsi="Helvetica" w:cs="Helvetica"/>
+                <w:color w:val="333333"/>
+                <w:sz w:val="20"/>
+                <w:szCs w:val="20"/>
+                <w:lang w:eastAsia="es-AR"/>
+              </w:rPr>
+              <w:t>Code</w:t>
+            </w:r>
+            <w:proofErr w:type="spellEnd"/>
+            <w:r>
+              <w:rPr>
+                <w:rFonts w:ascii="Helvetica" w:eastAsia="Times New Roman" w:hAnsi="Helvetica" w:cs="Helvetica"/>
+                <w:color w:val="333333"/>
+                <w:sz w:val="20"/>
+                <w:szCs w:val="20"/>
+                <w:lang w:eastAsia="es-AR"/>
+              </w:rPr>
+              <w:t xml:space="preserve"> 93</w:t>
+            </w:r>
+          </w:p>
+        </w:tc>
+        <w:tc>
+          <w:tcPr>
+            <w:tcW w:w="2568" w:type="dxa"/>
+            <w:hideMark/>
+          </w:tcPr>
+          <w:p>
+            <w:pPr>
+              <w:spacing w:line="321" w:lineRule="atLeast"/>
+              <w:rPr>
+                <w:rFonts w:ascii="Helvetica" w:eastAsia="Times New Roman" w:hAnsi="Helvetica" w:cs="Helvetica"/>
+                <w:color w:val="333333"/>
+                <w:sz w:val="20"/>
+                <w:szCs w:val="20"/>
+                <w:lang w:eastAsia="es-AR"/>
+              </w:rPr>
+            </w:pPr>
+            <w:r>
+              <w:rPr>
+                <w:rFonts w:ascii="Helvetica" w:eastAsia="Times New Roman" w:hAnsi="Helvetica" w:cs="Helvetica"/>
+                <w:color w:val="333333"/>
+                <w:sz w:val="20"/>
+                <w:szCs w:val="20"/>
+                <w:lang w:eastAsia="es-AR"/>
+              </w:rPr>
+              <w:t xml:space="preserve">Data </w:t>
+            </w:r>
+            <w:proofErr w:type="spellStart"/>
+            <w:r>
+              <w:rPr>
+                <w:rFonts w:ascii="Helvetica" w:eastAsia="Times New Roman" w:hAnsi="Helvetica" w:cs="Helvetica"/>
+                <w:color w:val="333333"/>
+                <w:sz w:val="20"/>
+                <w:szCs w:val="20"/>
+                <w:lang w:eastAsia="es-AR"/>
+              </w:rPr>
+              <w:t>Matrix</w:t>
+            </w:r>
+            <w:proofErr w:type="spellEnd"/>
+          </w:p>
+        </w:tc>
+      </w:tr>
+      <w:tr>
+        <w:tc>
+          <w:tcPr>
+            <w:tcW w:w="0" w:type="auto"/>
+            <w:hideMark/>
+          </w:tcPr>
+          <w:p>
+            <w:pPr>
+              <w:spacing w:line="321" w:lineRule="atLeast"/>
+              <w:rPr>
+                <w:rFonts w:ascii="Helvetica" w:eastAsia="Times New Roman" w:hAnsi="Helvetica" w:cs="Helvetica"/>
+                <w:color w:val="333333"/>
+                <w:sz w:val="20"/>
+                <w:szCs w:val="20"/>
+                <w:lang w:eastAsia="es-AR"/>
+              </w:rPr>
+            </w:pPr>
+            <w:r>
+              <w:rPr>
+                <w:rFonts w:ascii="Helvetica" w:eastAsia="Times New Roman" w:hAnsi="Helvetica" w:cs="Helvetica"/>
+                <w:color w:val="333333"/>
+                <w:sz w:val="20"/>
+                <w:szCs w:val="20"/>
+                <w:lang w:eastAsia="es-AR"/>
+              </w:rPr>
+              <w:t>EAN-8</w:t>
+            </w:r>
+          </w:p>
+        </w:tc>
+        <w:tc>
+          <w:tcPr>
+            <w:tcW w:w="2881" w:type="dxa"/>
+            <w:hideMark/>
+          </w:tcPr>
+          <w:p>
+            <w:pPr>
+              <w:spacing w:line="321" w:lineRule="atLeast"/>
+              <w:rPr>
+                <w:rFonts w:ascii="Helvetica" w:eastAsia="Times New Roman" w:hAnsi="Helvetica" w:cs="Helvetica"/>
+                <w:color w:val="333333"/>
+                <w:sz w:val="20"/>
+                <w:szCs w:val="20"/>
+                <w:lang w:eastAsia="es-AR"/>
+              </w:rPr>
+            </w:pPr>
+            <w:proofErr w:type="spellStart"/>
+            <w:r>
+              <w:rPr>
+                <w:rFonts w:ascii="Helvetica" w:eastAsia="Times New Roman" w:hAnsi="Helvetica" w:cs="Helvetica"/>
+                <w:color w:val="333333"/>
+                <w:sz w:val="20"/>
+                <w:szCs w:val="20"/>
+                <w:lang w:eastAsia="es-AR"/>
+              </w:rPr>
+              <w:t>Code</w:t>
+            </w:r>
+            <w:proofErr w:type="spellEnd"/>
+            <w:r>
+              <w:rPr>
+                <w:rFonts w:ascii="Helvetica" w:eastAsia="Times New Roman" w:hAnsi="Helvetica" w:cs="Helvetica"/>
+                <w:color w:val="333333"/>
+                <w:sz w:val="20"/>
+                <w:szCs w:val="20"/>
+                <w:lang w:eastAsia="es-AR"/>
+              </w:rPr>
+              <w:t xml:space="preserve"> 128</w:t>
+            </w:r>
+          </w:p>
+        </w:tc>
+        <w:tc>
+          <w:tcPr>
+            <w:tcW w:w="2568" w:type="dxa"/>
+            <w:hideMark/>
+          </w:tcPr>
+          <w:p>
+            <w:pPr>
+              <w:spacing w:line="321" w:lineRule="atLeast"/>
+              <w:rPr>
+                <w:rFonts w:ascii="Helvetica" w:eastAsia="Times New Roman" w:hAnsi="Helvetica" w:cs="Helvetica"/>
+                <w:color w:val="333333"/>
+                <w:sz w:val="20"/>
+                <w:szCs w:val="20"/>
+                <w:lang w:eastAsia="es-AR"/>
+              </w:rPr>
+            </w:pPr>
+            <w:proofErr w:type="spellStart"/>
+            <w:r>
+              <w:rPr>
+                <w:rFonts w:ascii="Helvetica" w:eastAsia="Times New Roman" w:hAnsi="Helvetica" w:cs="Helvetica"/>
+                <w:color w:val="333333"/>
+                <w:sz w:val="20"/>
+                <w:szCs w:val="20"/>
+                <w:lang w:eastAsia="es-AR"/>
+              </w:rPr>
+              <w:t>Aztec</w:t>
+            </w:r>
+            <w:proofErr w:type="spellEnd"/>
+            <w:r>
+              <w:rPr>
+                <w:rFonts w:ascii="Helvetica" w:eastAsia="Times New Roman" w:hAnsi="Helvetica" w:cs="Helvetica"/>
+                <w:color w:val="333333"/>
+                <w:sz w:val="20"/>
+                <w:szCs w:val="20"/>
+                <w:lang w:eastAsia="es-AR"/>
+              </w:rPr>
+              <w:t xml:space="preserve"> (beta)</w:t>
+            </w:r>
+          </w:p>
+        </w:tc>
+      </w:tr>
+      <w:tr>
+        <w:tc>
+          <w:tcPr>
+            <w:tcW w:w="0" w:type="auto"/>
+            <w:hideMark/>
+          </w:tcPr>
+          <w:p>
+            <w:pPr>
+              <w:spacing w:line="321" w:lineRule="atLeast"/>
+              <w:rPr>
+                <w:rFonts w:ascii="Helvetica" w:eastAsia="Times New Roman" w:hAnsi="Helvetica" w:cs="Helvetica"/>
+                <w:color w:val="333333"/>
+                <w:sz w:val="20"/>
+                <w:szCs w:val="20"/>
+                <w:lang w:eastAsia="es-AR"/>
+              </w:rPr>
+            </w:pPr>
+            <w:r>
+              <w:rPr>
+                <w:rFonts w:ascii="Helvetica" w:eastAsia="Times New Roman" w:hAnsi="Helvetica" w:cs="Helvetica"/>
+                <w:color w:val="333333"/>
+                <w:sz w:val="20"/>
+                <w:szCs w:val="20"/>
+                <w:lang w:eastAsia="es-AR"/>
+              </w:rPr>
+              <w:t>EAN-13</w:t>
+            </w:r>
+          </w:p>
+        </w:tc>
+        <w:tc>
+          <w:tcPr>
+            <w:tcW w:w="2881" w:type="dxa"/>
+            <w:hideMark/>
+          </w:tcPr>
+          <w:p>
+            <w:pPr>
+              <w:spacing w:line="321" w:lineRule="atLeast"/>
+              <w:rPr>
+                <w:rFonts w:ascii="Helvetica" w:eastAsia="Times New Roman" w:hAnsi="Helvetica" w:cs="Helvetica"/>
+                <w:color w:val="333333"/>
+                <w:sz w:val="20"/>
+                <w:szCs w:val="20"/>
+                <w:lang w:eastAsia="es-AR"/>
+              </w:rPr>
+            </w:pPr>
+            <w:proofErr w:type="spellStart"/>
+            <w:r>
+              <w:rPr>
+                <w:rFonts w:ascii="Helvetica" w:eastAsia="Times New Roman" w:hAnsi="Helvetica" w:cs="Helvetica"/>
+                <w:color w:val="333333"/>
+                <w:sz w:val="20"/>
+                <w:szCs w:val="20"/>
+                <w:lang w:eastAsia="es-AR"/>
+              </w:rPr>
+              <w:t>Codabar</w:t>
+            </w:r>
+            <w:proofErr w:type="spellEnd"/>
+          </w:p>
+        </w:tc>
+        <w:tc>
+          <w:tcPr>
+            <w:tcW w:w="2568" w:type="dxa"/>
+            <w:hideMark/>
+          </w:tcPr>
+          <w:p>
+            <w:pPr>
+              <w:spacing w:line="321" w:lineRule="atLeast"/>
+              <w:rPr>
+                <w:rFonts w:ascii="Helvetica" w:eastAsia="Times New Roman" w:hAnsi="Helvetica" w:cs="Helvetica"/>
+                <w:color w:val="333333"/>
+                <w:sz w:val="20"/>
+                <w:szCs w:val="20"/>
+                <w:lang w:eastAsia="es-AR"/>
+              </w:rPr>
+            </w:pPr>
+            <w:r>
+              <w:rPr>
+                <w:rFonts w:ascii="Helvetica" w:eastAsia="Times New Roman" w:hAnsi="Helvetica" w:cs="Helvetica"/>
+                <w:color w:val="333333"/>
+                <w:sz w:val="20"/>
+                <w:szCs w:val="20"/>
+                <w:lang w:eastAsia="es-AR"/>
+              </w:rPr>
+              <w:t>PDF 417 (beta)</w:t>
+            </w:r>
+          </w:p>
+        </w:tc>
+      </w:tr>
+      <w:tr>
+        <w:tc>
+          <w:tcPr>
+            <w:tcW w:w="0" w:type="auto"/>
+            <w:hideMark/>
+          </w:tcPr>
+          <w:p>
+            <w:pPr>
+              <w:spacing w:line="321" w:lineRule="atLeast"/>
+              <w:rPr>
+                <w:rFonts w:ascii="Helvetica" w:eastAsia="Times New Roman" w:hAnsi="Helvetica" w:cs="Helvetica"/>
+                <w:color w:val="333333"/>
+                <w:sz w:val="20"/>
+                <w:szCs w:val="20"/>
+                <w:lang w:eastAsia="es-AR"/>
+              </w:rPr>
+            </w:pPr>
+          </w:p>
+        </w:tc>
+        <w:tc>
+          <w:tcPr>
+            <w:tcW w:w="2881" w:type="dxa"/>
+            <w:hideMark/>
+          </w:tcPr>
+          <w:p>
+            <w:pPr>
+              <w:spacing w:line="321" w:lineRule="atLeast"/>
+              <w:rPr>
+                <w:rFonts w:ascii="Helvetica" w:eastAsia="Times New Roman" w:hAnsi="Helvetica" w:cs="Helvetica"/>
+                <w:color w:val="333333"/>
+                <w:sz w:val="20"/>
+                <w:szCs w:val="20"/>
+                <w:lang w:eastAsia="es-AR"/>
+              </w:rPr>
+            </w:pPr>
+            <w:r>
+              <w:rPr>
+                <w:rFonts w:ascii="Helvetica" w:eastAsia="Times New Roman" w:hAnsi="Helvetica" w:cs="Helvetica"/>
+                <w:color w:val="333333"/>
+                <w:sz w:val="20"/>
+                <w:szCs w:val="20"/>
+                <w:lang w:eastAsia="es-AR"/>
+              </w:rPr>
+              <w:t>ITF</w:t>
+            </w:r>
+          </w:p>
+        </w:tc>
+        <w:tc>
+          <w:tcPr>
+            <w:tcW w:w="2568" w:type="dxa"/>
+            <w:hideMark/>
+          </w:tcPr>
+          <w:p>
+            <w:pPr>
+              <w:spacing w:line="321" w:lineRule="atLeast"/>
+              <w:rPr>
+                <w:rFonts w:ascii="Helvetica" w:eastAsia="Times New Roman" w:hAnsi="Helvetica" w:cs="Helvetica"/>
+                <w:color w:val="333333"/>
+                <w:sz w:val="20"/>
+                <w:szCs w:val="20"/>
+                <w:lang w:eastAsia="es-AR"/>
+              </w:rPr>
+            </w:pPr>
+          </w:p>
+        </w:tc>
+      </w:tr>
+      <w:tr>
+        <w:tc>
+          <w:tcPr>
+            <w:tcW w:w="0" w:type="auto"/>
+            <w:hideMark/>
+          </w:tcPr>
+          <w:p>
+            <w:pPr>
+              <w:spacing w:line="321" w:lineRule="atLeast"/>
+              <w:rPr>
+                <w:rFonts w:ascii="Helvetica" w:eastAsia="Times New Roman" w:hAnsi="Helvetica" w:cs="Helvetica"/>
+                <w:color w:val="333333"/>
+                <w:sz w:val="20"/>
+                <w:szCs w:val="20"/>
+                <w:lang w:eastAsia="es-AR"/>
+              </w:rPr>
+            </w:pPr>
+          </w:p>
+        </w:tc>
+        <w:tc>
+          <w:tcPr>
+            <w:tcW w:w="2881" w:type="dxa"/>
+            <w:hideMark/>
+          </w:tcPr>
+          <w:p>
+            <w:pPr>
+              <w:spacing w:line="321" w:lineRule="atLeast"/>
+              <w:rPr>
+                <w:rFonts w:ascii="Helvetica" w:eastAsia="Times New Roman" w:hAnsi="Helvetica" w:cs="Helvetica"/>
+                <w:color w:val="333333"/>
+                <w:sz w:val="20"/>
+                <w:szCs w:val="20"/>
+                <w:lang w:eastAsia="es-AR"/>
+              </w:rPr>
+            </w:pPr>
+            <w:r>
+              <w:rPr>
+                <w:rFonts w:ascii="Helvetica" w:eastAsia="Times New Roman" w:hAnsi="Helvetica" w:cs="Helvetica"/>
+                <w:color w:val="333333"/>
+                <w:sz w:val="20"/>
+                <w:szCs w:val="20"/>
+                <w:lang w:eastAsia="es-AR"/>
+              </w:rPr>
+              <w:t>RSS-14</w:t>
+            </w:r>
+          </w:p>
+        </w:tc>
+        <w:tc>
+          <w:tcPr>
+            <w:tcW w:w="2568" w:type="dxa"/>
+            <w:hideMark/>
+          </w:tcPr>
+          <w:p>
+            <w:pPr>
+              <w:spacing w:line="321" w:lineRule="atLeast"/>
+              <w:rPr>
+                <w:rFonts w:ascii="Helvetica" w:eastAsia="Times New Roman" w:hAnsi="Helvetica" w:cs="Helvetica"/>
+                <w:color w:val="333333"/>
+                <w:sz w:val="20"/>
+                <w:szCs w:val="20"/>
+                <w:lang w:eastAsia="es-AR"/>
+              </w:rPr>
+            </w:pPr>
+          </w:p>
+        </w:tc>
+      </w:tr>
+      <w:tr>
+        <w:tc>
+          <w:tcPr>
+            <w:tcW w:w="0" w:type="auto"/>
+            <w:hideMark/>
+          </w:tcPr>
+          <w:p>
+            <w:pPr>
+              <w:spacing w:line="321" w:lineRule="atLeast"/>
+              <w:rPr>
+                <w:rFonts w:ascii="Helvetica" w:eastAsia="Times New Roman" w:hAnsi="Helvetica" w:cs="Helvetica"/>
+                <w:color w:val="333333"/>
+                <w:sz w:val="20"/>
+                <w:szCs w:val="20"/>
+                <w:lang w:eastAsia="es-AR"/>
+              </w:rPr>
+            </w:pPr>
+          </w:p>
+        </w:tc>
+        <w:tc>
+          <w:tcPr>
+            <w:tcW w:w="2881" w:type="dxa"/>
+            <w:hideMark/>
+          </w:tcPr>
+          <w:p>
+            <w:pPr>
+              <w:spacing w:line="321" w:lineRule="atLeast"/>
+              <w:rPr>
+                <w:rFonts w:ascii="Helvetica" w:eastAsia="Times New Roman" w:hAnsi="Helvetica" w:cs="Helvetica"/>
+                <w:color w:val="333333"/>
+                <w:sz w:val="20"/>
+                <w:szCs w:val="20"/>
+                <w:lang w:eastAsia="es-AR"/>
+              </w:rPr>
+            </w:pPr>
+            <w:r>
+              <w:rPr>
+                <w:rFonts w:ascii="Helvetica" w:eastAsia="Times New Roman" w:hAnsi="Helvetica" w:cs="Helvetica"/>
+                <w:color w:val="333333"/>
+                <w:sz w:val="20"/>
+                <w:szCs w:val="20"/>
+                <w:lang w:eastAsia="es-AR"/>
+              </w:rPr>
+              <w:t>RSS-</w:t>
+            </w:r>
+            <w:proofErr w:type="spellStart"/>
+            <w:r>
+              <w:rPr>
+                <w:rFonts w:ascii="Helvetica" w:eastAsia="Times New Roman" w:hAnsi="Helvetica" w:cs="Helvetica"/>
+                <w:color w:val="333333"/>
+                <w:sz w:val="20"/>
+                <w:szCs w:val="20"/>
+                <w:lang w:eastAsia="es-AR"/>
+              </w:rPr>
+              <w:t>Expanded</w:t>
+            </w:r>
+            <w:proofErr w:type="spellEnd"/>
+          </w:p>
+        </w:tc>
+        <w:tc>
+          <w:tcPr>
+            <w:tcW w:w="2568" w:type="dxa"/>
+            <w:hideMark/>
+          </w:tcPr>
+          <w:p>
+            <w:pPr>
+              <w:rPr>
+                <w:rFonts w:ascii="Times New Roman" w:eastAsia="Times New Roman" w:hAnsi="Times New Roman"/>
+                <w:sz w:val="20"/>
+                <w:szCs w:val="20"/>
+                <w:lang w:eastAsia="es-AR"/>
+              </w:rPr>
+            </w:pPr>
+          </w:p>
+        </w:tc>
+      </w:tr>
+    </w:tbl>
+    <w:p>
+      <w:pPr>
+        <w:rPr>
+          <w:rFonts w:asciiTheme="minorHAnsi" w:hAnsiTheme="minorHAnsi"/>
+          <w:lang w:val="en-US"/>
+        </w:rPr>
+      </w:pPr>
+    </w:p>
+    <w:p>
+      <w:pPr>
+        <w:rPr>
+          <w:rFonts w:asciiTheme="minorHAnsi" w:hAnsiTheme="minorHAnsi"/>
+        </w:rPr>
+      </w:pPr>
+    </w:p>
     <w:sectPr>
       <w:pgSz w:w="11906" w:h="16838"/>
       <w:pgMar w:top="1417" w:right="1701" w:bottom="1417" w:left="1701" w:header="708" w:footer="708" w:gutter="0"/>
@@ -552,6 +2496,26 @@
       <w:lang w:val="es-AR"/>
     </w:rPr>
   </w:style>
+  <w:style w:type="paragraph" w:styleId="Ttulo2">
+    <w:name w:val="heading 2"/>
+    <w:basedOn w:val="Normal"/>
+    <w:link w:val="Ttulo2Car"/>
+    <w:uiPriority w:val="9"/>
+    <w:qFormat/>
+    <w:rsid w:val="00F33E88"/>
+    <w:pPr>
+      <w:spacing w:before="100" w:beforeAutospacing="1" w:after="100" w:afterAutospacing="1" w:line="240" w:lineRule="auto"/>
+      <w:outlineLvl w:val="1"/>
+    </w:pPr>
+    <w:rPr>
+      <w:rFonts w:ascii="Times New Roman" w:eastAsia="Times New Roman" w:hAnsi="Times New Roman"/>
+      <w:b/>
+      <w:bCs/>
+      <w:sz w:val="36"/>
+      <w:szCs w:val="36"/>
+      <w:lang w:eastAsia="es-AR"/>
+    </w:rPr>
+  </w:style>
   <w:style w:type="character" w:default="1" w:styleId="Fuentedeprrafopredeter">
     <w:name w:val="Default Paragraph Font"/>
     <w:uiPriority w:val="1"/>
@@ -579,6 +2543,125 @@
     <w:uiPriority w:val="99"/>
     <w:semiHidden/>
     <w:unhideWhenUsed/>
+  </w:style>
+  <w:style w:type="paragraph" w:styleId="Textodeglobo">
+    <w:name w:val="Balloon Text"/>
+    <w:basedOn w:val="Normal"/>
+    <w:link w:val="TextodegloboCar"/>
+    <w:uiPriority w:val="99"/>
+    <w:semiHidden/>
+    <w:unhideWhenUsed/>
+    <w:rsid w:val="00C1571F"/>
+    <w:pPr>
+      <w:spacing w:after="0" w:line="240" w:lineRule="auto"/>
+    </w:pPr>
+    <w:rPr>
+      <w:rFonts w:ascii="Tahoma" w:hAnsi="Tahoma" w:cs="Tahoma"/>
+      <w:sz w:val="16"/>
+      <w:szCs w:val="16"/>
+    </w:rPr>
+  </w:style>
+  <w:style w:type="character" w:customStyle="1" w:styleId="TextodegloboCar">
+    <w:name w:val="Texto de globo Car"/>
+    <w:basedOn w:val="Fuentedeprrafopredeter"/>
+    <w:link w:val="Textodeglobo"/>
+    <w:uiPriority w:val="99"/>
+    <w:semiHidden/>
+    <w:rsid w:val="00C1571F"/>
+    <w:rPr>
+      <w:rFonts w:ascii="Tahoma" w:eastAsia="Calibri" w:hAnsi="Tahoma" w:cs="Tahoma"/>
+      <w:sz w:val="16"/>
+      <w:szCs w:val="16"/>
+      <w:lang w:val="es-AR"/>
+    </w:rPr>
+  </w:style>
+  <w:style w:type="paragraph" w:styleId="Epgrafe">
+    <w:name w:val="caption"/>
+    <w:basedOn w:val="Normal"/>
+    <w:next w:val="Normal"/>
+    <w:uiPriority w:val="35"/>
+    <w:unhideWhenUsed/>
+    <w:qFormat/>
+    <w:rsid w:val="00042D80"/>
+    <w:pPr>
+      <w:spacing w:line="240" w:lineRule="auto"/>
+    </w:pPr>
+    <w:rPr>
+      <w:b/>
+      <w:bCs/>
+      <w:color w:val="4F81BD" w:themeColor="accent1"/>
+      <w:sz w:val="18"/>
+      <w:szCs w:val="18"/>
+    </w:rPr>
+  </w:style>
+  <w:style w:type="character" w:customStyle="1" w:styleId="Ttulo2Car">
+    <w:name w:val="Título 2 Car"/>
+    <w:basedOn w:val="Fuentedeprrafopredeter"/>
+    <w:link w:val="Ttulo2"/>
+    <w:uiPriority w:val="9"/>
+    <w:rsid w:val="00F33E88"/>
+    <w:rPr>
+      <w:rFonts w:ascii="Times New Roman" w:eastAsia="Times New Roman" w:hAnsi="Times New Roman" w:cs="Times New Roman"/>
+      <w:b/>
+      <w:bCs/>
+      <w:sz w:val="36"/>
+      <w:szCs w:val="36"/>
+      <w:lang w:val="es-AR" w:eastAsia="es-AR"/>
+    </w:rPr>
+  </w:style>
+  <w:style w:type="paragraph" w:styleId="NormalWeb">
+    <w:name w:val="Normal (Web)"/>
+    <w:basedOn w:val="Normal"/>
+    <w:uiPriority w:val="99"/>
+    <w:semiHidden/>
+    <w:unhideWhenUsed/>
+    <w:rsid w:val="00F33E88"/>
+    <w:pPr>
+      <w:spacing w:before="100" w:beforeAutospacing="1" w:after="100" w:afterAutospacing="1" w:line="240" w:lineRule="auto"/>
+    </w:pPr>
+    <w:rPr>
+      <w:rFonts w:ascii="Times New Roman" w:eastAsia="Times New Roman" w:hAnsi="Times New Roman"/>
+      <w:sz w:val="24"/>
+      <w:szCs w:val="24"/>
+      <w:lang w:eastAsia="es-AR"/>
+    </w:rPr>
+  </w:style>
+  <w:style w:type="character" w:styleId="Hipervnculo">
+    <w:name w:val="Hyperlink"/>
+    <w:basedOn w:val="Fuentedeprrafopredeter"/>
+    <w:uiPriority w:val="99"/>
+    <w:unhideWhenUsed/>
+    <w:rsid w:val="00F33E88"/>
+    <w:rPr>
+      <w:color w:val="0000FF" w:themeColor="hyperlink"/>
+      <w:u w:val="single"/>
+    </w:rPr>
+  </w:style>
+  <w:style w:type="table" w:styleId="Tablaconcuadrcula">
+    <w:name w:val="Table Grid"/>
+    <w:basedOn w:val="Tablanormal"/>
+    <w:uiPriority w:val="59"/>
+    <w:rsid w:val="00EB22ED"/>
+    <w:pPr>
+      <w:spacing w:after="0" w:line="240" w:lineRule="auto"/>
+    </w:pPr>
+    <w:tblPr>
+      <w:tblInd w:w="0" w:type="dxa"/>
+      <w:tblBorders>
+        <w:top w:val="single" w:sz="4" w:space="0" w:color="auto"/>
+        <w:left w:val="single" w:sz="4" w:space="0" w:color="auto"/>
+        <w:bottom w:val="single" w:sz="4" w:space="0" w:color="auto"/>
+        <w:right w:val="single" w:sz="4" w:space="0" w:color="auto"/>
+        <w:insideH w:val="single" w:sz="4" w:space="0" w:color="auto"/>
+        <w:insideV w:val="single" w:sz="4" w:space="0" w:color="auto"/>
+      </w:tblBorders>
+      <w:tblCellMar>
+        <w:top w:w="0" w:type="dxa"/>
+        <w:left w:w="108" w:type="dxa"/>
+        <w:bottom w:w="0" w:type="dxa"/>
+        <w:right w:w="108" w:type="dxa"/>
+      </w:tblCellMar>
+    </w:tblPr>
   </w:style>
 </w:styles>
 </file>

</xml_diff>